<commit_message>
make converter a function
</commit_message>
<xml_diff>
--- a/data/FragenTag14+Antworten.docx
+++ b/data/FragenTag14+Antworten.docx
@@ -16,7 +16,7 @@
         <w:pStyle w:val="ListParagraph"/>
         <w:numPr>
           <w:ilvl w:val="0"/>
-          <w:numId w:val="3"/>
+          <w:numId w:val="22"/>
         </w:numPr>
         <w:rPr/>
       </w:pPr>
@@ -85,7 +85,7 @@
         <w:pStyle w:val="ListParagraph"/>
         <w:numPr>
           <w:ilvl w:val="0"/>
-          <w:numId w:val="1"/>
+          <w:numId w:val="23"/>
         </w:numPr>
         <w:rPr/>
       </w:pPr>
@@ -147,7 +147,7 @@
         <w:pStyle w:val="ListParagraph"/>
         <w:numPr>
           <w:ilvl w:val="0"/>
-          <w:numId w:val="1"/>
+          <w:numId w:val="24"/>
         </w:numPr>
         <w:rPr/>
       </w:pPr>
@@ -189,35 +189,24 @@
         <w:pStyle w:val="ListParagraph"/>
         <w:numPr>
           <w:ilvl w:val="0"/>
-          <w:numId w:val="1"/>
+          <w:numId w:val="25"/>
         </w:numPr>
         <w:rPr/>
       </w:pPr>
       <w:r>
         <w:rPr/>
-        <w:t>Die Definition von notwendigen physikalischen Schnittstellen ist die Aufgabe eines OSI-Standards. Dazu gehören etwa die _</w:t>
-      </w:r>
-      <w:r>
-        <w:rPr/>
-        <w:t>__________</w:t>
+        <w:t>Die Definition von notwendigen physikalischen Schnittstellen ist die Aufgabe eines OSI-Standards. Dazu gehören etwa die ___________</w:t>
       </w:r>
       <w:r>
         <w:rPr>
           <w:b/>
           <w:color w:val="FF0000"/>
         </w:rPr>
-        <w:t xml:space="preserve">, </w:t>
-      </w:r>
-      <w:r>
-        <w:rPr>
-          <w:b/>
-          <w:color w:val="FF0000"/>
-        </w:rPr>
-        <w:t>________</w:t>
-      </w:r>
-      <w:r>
-        <w:rPr/>
-        <w:t>_ bei Stecker und Buchsen. Bitte ergänzen Sie den fehlenden Begriff.</w:t>
+        <w:t>, ________</w:t>
+      </w:r>
+      <w:r>
+        <w:rPr/>
+        <w:t>_ bei Stecker und Buchsen. Bitte ergänzen Sie den fehlenden Begriff?</w:t>
       </w:r>
     </w:p>
     <w:p>
@@ -264,7 +253,7 @@
         <w:pStyle w:val="ListParagraph"/>
         <w:numPr>
           <w:ilvl w:val="0"/>
-          <w:numId w:val="1"/>
+          <w:numId w:val="26"/>
         </w:numPr>
         <w:rPr/>
       </w:pPr>
@@ -316,7 +305,7 @@
         <w:pStyle w:val="ListParagraph"/>
         <w:numPr>
           <w:ilvl w:val="0"/>
-          <w:numId w:val="1"/>
+          <w:numId w:val="27"/>
         </w:numPr>
         <w:rPr/>
       </w:pPr>
@@ -358,7 +347,7 @@
         <w:pStyle w:val="ListParagraph"/>
         <w:numPr>
           <w:ilvl w:val="0"/>
-          <w:numId w:val="1"/>
+          <w:numId w:val="28"/>
         </w:numPr>
         <w:rPr/>
       </w:pPr>
@@ -400,7 +389,7 @@
         <w:pStyle w:val="ListParagraph"/>
         <w:numPr>
           <w:ilvl w:val="0"/>
-          <w:numId w:val="1"/>
+          <w:numId w:val="29"/>
         </w:numPr>
         <w:rPr/>
       </w:pPr>
@@ -442,13 +431,22 @@
         <w:pStyle w:val="ListParagraph"/>
         <w:numPr>
           <w:ilvl w:val="0"/>
-          <w:numId w:val="1"/>
+          <w:numId w:val="30"/>
         </w:numPr>
         <w:rPr/>
       </w:pPr>
       <w:r>
         <w:rPr/>
         <w:t>Wann ist die Flusskontrolle bzw. Flusssteuerung notwendig?</w:t>
+      </w:r>
+    </w:p>
+    <w:p>
+      <w:pPr>
+        <w:pStyle w:val="ListParagraph"/>
+        <w:rPr/>
+      </w:pPr>
+      <w:r>
+        <w:rPr/>
       </w:r>
     </w:p>
     <w:p>
@@ -475,7 +473,7 @@
         <w:pStyle w:val="ListParagraph"/>
         <w:numPr>
           <w:ilvl w:val="0"/>
-          <w:numId w:val="1"/>
+          <w:numId w:val="31"/>
         </w:numPr>
         <w:rPr/>
       </w:pPr>
@@ -517,7 +515,7 @@
         <w:pStyle w:val="ListParagraph"/>
         <w:numPr>
           <w:ilvl w:val="0"/>
-          <w:numId w:val="1"/>
+          <w:numId w:val="32"/>
         </w:numPr>
         <w:rPr/>
       </w:pPr>
@@ -568,7 +566,7 @@
         <w:pStyle w:val="ListParagraph"/>
         <w:numPr>
           <w:ilvl w:val="0"/>
-          <w:numId w:val="1"/>
+          <w:numId w:val="33"/>
         </w:numPr>
         <w:rPr/>
       </w:pPr>
@@ -610,7 +608,7 @@
         <w:pStyle w:val="ListParagraph"/>
         <w:numPr>
           <w:ilvl w:val="0"/>
-          <w:numId w:val="1"/>
+          <w:numId w:val="34"/>
         </w:numPr>
         <w:rPr/>
       </w:pPr>
@@ -662,7 +660,7 @@
         <w:pStyle w:val="ListParagraph"/>
         <w:numPr>
           <w:ilvl w:val="0"/>
-          <w:numId w:val="1"/>
+          <w:numId w:val="35"/>
         </w:numPr>
         <w:rPr/>
       </w:pPr>
@@ -714,7 +712,7 @@
         <w:pStyle w:val="ListParagraph"/>
         <w:numPr>
           <w:ilvl w:val="0"/>
-          <w:numId w:val="1"/>
+          <w:numId w:val="36"/>
         </w:numPr>
         <w:rPr/>
       </w:pPr>
@@ -756,7 +754,7 @@
         <w:pStyle w:val="ListParagraph"/>
         <w:numPr>
           <w:ilvl w:val="0"/>
-          <w:numId w:val="1"/>
+          <w:numId w:val="37"/>
         </w:numPr>
         <w:rPr/>
       </w:pPr>
@@ -798,7 +796,7 @@
         <w:pStyle w:val="ListParagraph"/>
         <w:numPr>
           <w:ilvl w:val="0"/>
-          <w:numId w:val="1"/>
+          <w:numId w:val="38"/>
         </w:numPr>
         <w:rPr/>
       </w:pPr>
@@ -840,7 +838,7 @@
         <w:pStyle w:val="ListParagraph"/>
         <w:numPr>
           <w:ilvl w:val="0"/>
-          <w:numId w:val="1"/>
+          <w:numId w:val="39"/>
         </w:numPr>
         <w:rPr/>
       </w:pPr>
@@ -940,7 +938,7 @@
         <w:pStyle w:val="ListParagraph"/>
         <w:numPr>
           <w:ilvl w:val="0"/>
-          <w:numId w:val="1"/>
+          <w:numId w:val="40"/>
         </w:numPr>
         <w:rPr/>
       </w:pPr>
@@ -1011,7 +1009,7 @@
         <w:pStyle w:val="ListParagraph"/>
         <w:numPr>
           <w:ilvl w:val="0"/>
-          <w:numId w:val="1"/>
+          <w:numId w:val="41"/>
         </w:numPr>
         <w:rPr/>
       </w:pPr>
@@ -1234,6 +1232,2267 @@
   <w:abstractNum w:abstractNumId="2">
     <w:lvl w:ilvl="0">
       <w:start w:val="1"/>
+      <w:numFmt w:val="decimal"/>
+      <w:lvlText w:val="%1."/>
+      <w:lvlJc w:val="left"/>
+      <w:pPr>
+        <w:tabs>
+          <w:tab w:val="num" w:pos="0"/>
+        </w:tabs>
+        <w:ind w:left="720" w:hanging="360"/>
+      </w:pPr>
+      <w:rPr/>
+    </w:lvl>
+    <w:lvl w:ilvl="1">
+      <w:start w:val="1"/>
+      <w:numFmt w:val="lowerLetter"/>
+      <w:lvlText w:val="%2."/>
+      <w:lvlJc w:val="left"/>
+      <w:pPr>
+        <w:tabs>
+          <w:tab w:val="num" w:pos="0"/>
+        </w:tabs>
+        <w:ind w:left="1440" w:hanging="360"/>
+      </w:pPr>
+      <w:rPr/>
+    </w:lvl>
+    <w:lvl w:ilvl="2">
+      <w:start w:val="1"/>
+      <w:numFmt w:val="lowerRoman"/>
+      <w:lvlText w:val="%3."/>
+      <w:lvlJc w:val="right"/>
+      <w:pPr>
+        <w:tabs>
+          <w:tab w:val="num" w:pos="0"/>
+        </w:tabs>
+        <w:ind w:left="2160" w:hanging="180"/>
+      </w:pPr>
+      <w:rPr/>
+    </w:lvl>
+    <w:lvl w:ilvl="3">
+      <w:start w:val="1"/>
+      <w:numFmt w:val="decimal"/>
+      <w:lvlText w:val="%4."/>
+      <w:lvlJc w:val="left"/>
+      <w:pPr>
+        <w:tabs>
+          <w:tab w:val="num" w:pos="0"/>
+        </w:tabs>
+        <w:ind w:left="2880" w:hanging="360"/>
+      </w:pPr>
+      <w:rPr/>
+    </w:lvl>
+    <w:lvl w:ilvl="4">
+      <w:start w:val="1"/>
+      <w:numFmt w:val="lowerLetter"/>
+      <w:lvlText w:val="%5."/>
+      <w:lvlJc w:val="left"/>
+      <w:pPr>
+        <w:tabs>
+          <w:tab w:val="num" w:pos="0"/>
+        </w:tabs>
+        <w:ind w:left="3600" w:hanging="360"/>
+      </w:pPr>
+      <w:rPr/>
+    </w:lvl>
+    <w:lvl w:ilvl="5">
+      <w:start w:val="1"/>
+      <w:numFmt w:val="lowerRoman"/>
+      <w:lvlText w:val="%6."/>
+      <w:lvlJc w:val="right"/>
+      <w:pPr>
+        <w:tabs>
+          <w:tab w:val="num" w:pos="0"/>
+        </w:tabs>
+        <w:ind w:left="4320" w:hanging="180"/>
+      </w:pPr>
+      <w:rPr/>
+    </w:lvl>
+    <w:lvl w:ilvl="6">
+      <w:start w:val="1"/>
+      <w:numFmt w:val="decimal"/>
+      <w:lvlText w:val="%7."/>
+      <w:lvlJc w:val="left"/>
+      <w:pPr>
+        <w:tabs>
+          <w:tab w:val="num" w:pos="0"/>
+        </w:tabs>
+        <w:ind w:left="5040" w:hanging="360"/>
+      </w:pPr>
+      <w:rPr/>
+    </w:lvl>
+    <w:lvl w:ilvl="7">
+      <w:start w:val="1"/>
+      <w:numFmt w:val="lowerLetter"/>
+      <w:lvlText w:val="%8."/>
+      <w:lvlJc w:val="left"/>
+      <w:pPr>
+        <w:tabs>
+          <w:tab w:val="num" w:pos="0"/>
+        </w:tabs>
+        <w:ind w:left="5760" w:hanging="360"/>
+      </w:pPr>
+      <w:rPr/>
+    </w:lvl>
+    <w:lvl w:ilvl="8">
+      <w:start w:val="1"/>
+      <w:numFmt w:val="lowerRoman"/>
+      <w:lvlText w:val="%9."/>
+      <w:lvlJc w:val="right"/>
+      <w:pPr>
+        <w:tabs>
+          <w:tab w:val="num" w:pos="0"/>
+        </w:tabs>
+        <w:ind w:left="6480" w:hanging="180"/>
+      </w:pPr>
+      <w:rPr/>
+    </w:lvl>
+  </w:abstractNum>
+  <w:abstractNum w:abstractNumId="3">
+    <w:lvl w:ilvl="0">
+      <w:start w:val="1"/>
+      <w:numFmt w:val="decimal"/>
+      <w:lvlText w:val="%1."/>
+      <w:lvlJc w:val="left"/>
+      <w:pPr>
+        <w:tabs>
+          <w:tab w:val="num" w:pos="0"/>
+        </w:tabs>
+        <w:ind w:left="720" w:hanging="360"/>
+      </w:pPr>
+      <w:rPr/>
+    </w:lvl>
+    <w:lvl w:ilvl="1">
+      <w:start w:val="1"/>
+      <w:numFmt w:val="lowerLetter"/>
+      <w:lvlText w:val="%2."/>
+      <w:lvlJc w:val="left"/>
+      <w:pPr>
+        <w:tabs>
+          <w:tab w:val="num" w:pos="0"/>
+        </w:tabs>
+        <w:ind w:left="1440" w:hanging="360"/>
+      </w:pPr>
+      <w:rPr/>
+    </w:lvl>
+    <w:lvl w:ilvl="2">
+      <w:start w:val="1"/>
+      <w:numFmt w:val="lowerRoman"/>
+      <w:lvlText w:val="%3."/>
+      <w:lvlJc w:val="right"/>
+      <w:pPr>
+        <w:tabs>
+          <w:tab w:val="num" w:pos="0"/>
+        </w:tabs>
+        <w:ind w:left="2160" w:hanging="180"/>
+      </w:pPr>
+      <w:rPr/>
+    </w:lvl>
+    <w:lvl w:ilvl="3">
+      <w:start w:val="1"/>
+      <w:numFmt w:val="decimal"/>
+      <w:lvlText w:val="%4."/>
+      <w:lvlJc w:val="left"/>
+      <w:pPr>
+        <w:tabs>
+          <w:tab w:val="num" w:pos="0"/>
+        </w:tabs>
+        <w:ind w:left="2880" w:hanging="360"/>
+      </w:pPr>
+      <w:rPr/>
+    </w:lvl>
+    <w:lvl w:ilvl="4">
+      <w:start w:val="1"/>
+      <w:numFmt w:val="lowerLetter"/>
+      <w:lvlText w:val="%5."/>
+      <w:lvlJc w:val="left"/>
+      <w:pPr>
+        <w:tabs>
+          <w:tab w:val="num" w:pos="0"/>
+        </w:tabs>
+        <w:ind w:left="3600" w:hanging="360"/>
+      </w:pPr>
+      <w:rPr/>
+    </w:lvl>
+    <w:lvl w:ilvl="5">
+      <w:start w:val="1"/>
+      <w:numFmt w:val="lowerRoman"/>
+      <w:lvlText w:val="%6."/>
+      <w:lvlJc w:val="right"/>
+      <w:pPr>
+        <w:tabs>
+          <w:tab w:val="num" w:pos="0"/>
+        </w:tabs>
+        <w:ind w:left="4320" w:hanging="180"/>
+      </w:pPr>
+      <w:rPr/>
+    </w:lvl>
+    <w:lvl w:ilvl="6">
+      <w:start w:val="1"/>
+      <w:numFmt w:val="decimal"/>
+      <w:lvlText w:val="%7."/>
+      <w:lvlJc w:val="left"/>
+      <w:pPr>
+        <w:tabs>
+          <w:tab w:val="num" w:pos="0"/>
+        </w:tabs>
+        <w:ind w:left="5040" w:hanging="360"/>
+      </w:pPr>
+      <w:rPr/>
+    </w:lvl>
+    <w:lvl w:ilvl="7">
+      <w:start w:val="1"/>
+      <w:numFmt w:val="lowerLetter"/>
+      <w:lvlText w:val="%8."/>
+      <w:lvlJc w:val="left"/>
+      <w:pPr>
+        <w:tabs>
+          <w:tab w:val="num" w:pos="0"/>
+        </w:tabs>
+        <w:ind w:left="5760" w:hanging="360"/>
+      </w:pPr>
+      <w:rPr/>
+    </w:lvl>
+    <w:lvl w:ilvl="8">
+      <w:start w:val="1"/>
+      <w:numFmt w:val="lowerRoman"/>
+      <w:lvlText w:val="%9."/>
+      <w:lvlJc w:val="right"/>
+      <w:pPr>
+        <w:tabs>
+          <w:tab w:val="num" w:pos="0"/>
+        </w:tabs>
+        <w:ind w:left="6480" w:hanging="180"/>
+      </w:pPr>
+      <w:rPr/>
+    </w:lvl>
+  </w:abstractNum>
+  <w:abstractNum w:abstractNumId="4">
+    <w:lvl w:ilvl="0">
+      <w:start w:val="1"/>
+      <w:numFmt w:val="decimal"/>
+      <w:lvlText w:val="%1."/>
+      <w:lvlJc w:val="left"/>
+      <w:pPr>
+        <w:tabs>
+          <w:tab w:val="num" w:pos="0"/>
+        </w:tabs>
+        <w:ind w:left="720" w:hanging="360"/>
+      </w:pPr>
+      <w:rPr/>
+    </w:lvl>
+    <w:lvl w:ilvl="1">
+      <w:start w:val="1"/>
+      <w:numFmt w:val="lowerLetter"/>
+      <w:lvlText w:val="%2."/>
+      <w:lvlJc w:val="left"/>
+      <w:pPr>
+        <w:tabs>
+          <w:tab w:val="num" w:pos="0"/>
+        </w:tabs>
+        <w:ind w:left="1440" w:hanging="360"/>
+      </w:pPr>
+      <w:rPr/>
+    </w:lvl>
+    <w:lvl w:ilvl="2">
+      <w:start w:val="1"/>
+      <w:numFmt w:val="lowerRoman"/>
+      <w:lvlText w:val="%3."/>
+      <w:lvlJc w:val="right"/>
+      <w:pPr>
+        <w:tabs>
+          <w:tab w:val="num" w:pos="0"/>
+        </w:tabs>
+        <w:ind w:left="2160" w:hanging="180"/>
+      </w:pPr>
+      <w:rPr/>
+    </w:lvl>
+    <w:lvl w:ilvl="3">
+      <w:start w:val="1"/>
+      <w:numFmt w:val="decimal"/>
+      <w:lvlText w:val="%4."/>
+      <w:lvlJc w:val="left"/>
+      <w:pPr>
+        <w:tabs>
+          <w:tab w:val="num" w:pos="0"/>
+        </w:tabs>
+        <w:ind w:left="2880" w:hanging="360"/>
+      </w:pPr>
+      <w:rPr/>
+    </w:lvl>
+    <w:lvl w:ilvl="4">
+      <w:start w:val="1"/>
+      <w:numFmt w:val="lowerLetter"/>
+      <w:lvlText w:val="%5."/>
+      <w:lvlJc w:val="left"/>
+      <w:pPr>
+        <w:tabs>
+          <w:tab w:val="num" w:pos="0"/>
+        </w:tabs>
+        <w:ind w:left="3600" w:hanging="360"/>
+      </w:pPr>
+      <w:rPr/>
+    </w:lvl>
+    <w:lvl w:ilvl="5">
+      <w:start w:val="1"/>
+      <w:numFmt w:val="lowerRoman"/>
+      <w:lvlText w:val="%6."/>
+      <w:lvlJc w:val="right"/>
+      <w:pPr>
+        <w:tabs>
+          <w:tab w:val="num" w:pos="0"/>
+        </w:tabs>
+        <w:ind w:left="4320" w:hanging="180"/>
+      </w:pPr>
+      <w:rPr/>
+    </w:lvl>
+    <w:lvl w:ilvl="6">
+      <w:start w:val="1"/>
+      <w:numFmt w:val="decimal"/>
+      <w:lvlText w:val="%7."/>
+      <w:lvlJc w:val="left"/>
+      <w:pPr>
+        <w:tabs>
+          <w:tab w:val="num" w:pos="0"/>
+        </w:tabs>
+        <w:ind w:left="5040" w:hanging="360"/>
+      </w:pPr>
+      <w:rPr/>
+    </w:lvl>
+    <w:lvl w:ilvl="7">
+      <w:start w:val="1"/>
+      <w:numFmt w:val="lowerLetter"/>
+      <w:lvlText w:val="%8."/>
+      <w:lvlJc w:val="left"/>
+      <w:pPr>
+        <w:tabs>
+          <w:tab w:val="num" w:pos="0"/>
+        </w:tabs>
+        <w:ind w:left="5760" w:hanging="360"/>
+      </w:pPr>
+      <w:rPr/>
+    </w:lvl>
+    <w:lvl w:ilvl="8">
+      <w:start w:val="1"/>
+      <w:numFmt w:val="lowerRoman"/>
+      <w:lvlText w:val="%9."/>
+      <w:lvlJc w:val="right"/>
+      <w:pPr>
+        <w:tabs>
+          <w:tab w:val="num" w:pos="0"/>
+        </w:tabs>
+        <w:ind w:left="6480" w:hanging="180"/>
+      </w:pPr>
+      <w:rPr/>
+    </w:lvl>
+  </w:abstractNum>
+  <w:abstractNum w:abstractNumId="5">
+    <w:lvl w:ilvl="0">
+      <w:start w:val="1"/>
+      <w:numFmt w:val="decimal"/>
+      <w:lvlText w:val="%1."/>
+      <w:lvlJc w:val="left"/>
+      <w:pPr>
+        <w:tabs>
+          <w:tab w:val="num" w:pos="0"/>
+        </w:tabs>
+        <w:ind w:left="720" w:hanging="360"/>
+      </w:pPr>
+      <w:rPr/>
+    </w:lvl>
+    <w:lvl w:ilvl="1">
+      <w:start w:val="1"/>
+      <w:numFmt w:val="lowerLetter"/>
+      <w:lvlText w:val="%2."/>
+      <w:lvlJc w:val="left"/>
+      <w:pPr>
+        <w:tabs>
+          <w:tab w:val="num" w:pos="0"/>
+        </w:tabs>
+        <w:ind w:left="1440" w:hanging="360"/>
+      </w:pPr>
+      <w:rPr/>
+    </w:lvl>
+    <w:lvl w:ilvl="2">
+      <w:start w:val="1"/>
+      <w:numFmt w:val="lowerRoman"/>
+      <w:lvlText w:val="%3."/>
+      <w:lvlJc w:val="right"/>
+      <w:pPr>
+        <w:tabs>
+          <w:tab w:val="num" w:pos="0"/>
+        </w:tabs>
+        <w:ind w:left="2160" w:hanging="180"/>
+      </w:pPr>
+      <w:rPr/>
+    </w:lvl>
+    <w:lvl w:ilvl="3">
+      <w:start w:val="1"/>
+      <w:numFmt w:val="decimal"/>
+      <w:lvlText w:val="%4."/>
+      <w:lvlJc w:val="left"/>
+      <w:pPr>
+        <w:tabs>
+          <w:tab w:val="num" w:pos="0"/>
+        </w:tabs>
+        <w:ind w:left="2880" w:hanging="360"/>
+      </w:pPr>
+      <w:rPr/>
+    </w:lvl>
+    <w:lvl w:ilvl="4">
+      <w:start w:val="1"/>
+      <w:numFmt w:val="lowerLetter"/>
+      <w:lvlText w:val="%5."/>
+      <w:lvlJc w:val="left"/>
+      <w:pPr>
+        <w:tabs>
+          <w:tab w:val="num" w:pos="0"/>
+        </w:tabs>
+        <w:ind w:left="3600" w:hanging="360"/>
+      </w:pPr>
+      <w:rPr/>
+    </w:lvl>
+    <w:lvl w:ilvl="5">
+      <w:start w:val="1"/>
+      <w:numFmt w:val="lowerRoman"/>
+      <w:lvlText w:val="%6."/>
+      <w:lvlJc w:val="right"/>
+      <w:pPr>
+        <w:tabs>
+          <w:tab w:val="num" w:pos="0"/>
+        </w:tabs>
+        <w:ind w:left="4320" w:hanging="180"/>
+      </w:pPr>
+      <w:rPr/>
+    </w:lvl>
+    <w:lvl w:ilvl="6">
+      <w:start w:val="1"/>
+      <w:numFmt w:val="decimal"/>
+      <w:lvlText w:val="%7."/>
+      <w:lvlJc w:val="left"/>
+      <w:pPr>
+        <w:tabs>
+          <w:tab w:val="num" w:pos="0"/>
+        </w:tabs>
+        <w:ind w:left="5040" w:hanging="360"/>
+      </w:pPr>
+      <w:rPr/>
+    </w:lvl>
+    <w:lvl w:ilvl="7">
+      <w:start w:val="1"/>
+      <w:numFmt w:val="lowerLetter"/>
+      <w:lvlText w:val="%8."/>
+      <w:lvlJc w:val="left"/>
+      <w:pPr>
+        <w:tabs>
+          <w:tab w:val="num" w:pos="0"/>
+        </w:tabs>
+        <w:ind w:left="5760" w:hanging="360"/>
+      </w:pPr>
+      <w:rPr/>
+    </w:lvl>
+    <w:lvl w:ilvl="8">
+      <w:start w:val="1"/>
+      <w:numFmt w:val="lowerRoman"/>
+      <w:lvlText w:val="%9."/>
+      <w:lvlJc w:val="right"/>
+      <w:pPr>
+        <w:tabs>
+          <w:tab w:val="num" w:pos="0"/>
+        </w:tabs>
+        <w:ind w:left="6480" w:hanging="180"/>
+      </w:pPr>
+      <w:rPr/>
+    </w:lvl>
+  </w:abstractNum>
+  <w:abstractNum w:abstractNumId="6">
+    <w:lvl w:ilvl="0">
+      <w:start w:val="1"/>
+      <w:numFmt w:val="decimal"/>
+      <w:lvlText w:val="%1."/>
+      <w:lvlJc w:val="left"/>
+      <w:pPr>
+        <w:tabs>
+          <w:tab w:val="num" w:pos="0"/>
+        </w:tabs>
+        <w:ind w:left="720" w:hanging="360"/>
+      </w:pPr>
+      <w:rPr/>
+    </w:lvl>
+    <w:lvl w:ilvl="1">
+      <w:start w:val="1"/>
+      <w:numFmt w:val="lowerLetter"/>
+      <w:lvlText w:val="%2."/>
+      <w:lvlJc w:val="left"/>
+      <w:pPr>
+        <w:tabs>
+          <w:tab w:val="num" w:pos="0"/>
+        </w:tabs>
+        <w:ind w:left="1440" w:hanging="360"/>
+      </w:pPr>
+      <w:rPr/>
+    </w:lvl>
+    <w:lvl w:ilvl="2">
+      <w:start w:val="1"/>
+      <w:numFmt w:val="lowerRoman"/>
+      <w:lvlText w:val="%3."/>
+      <w:lvlJc w:val="right"/>
+      <w:pPr>
+        <w:tabs>
+          <w:tab w:val="num" w:pos="0"/>
+        </w:tabs>
+        <w:ind w:left="2160" w:hanging="180"/>
+      </w:pPr>
+      <w:rPr/>
+    </w:lvl>
+    <w:lvl w:ilvl="3">
+      <w:start w:val="1"/>
+      <w:numFmt w:val="decimal"/>
+      <w:lvlText w:val="%4."/>
+      <w:lvlJc w:val="left"/>
+      <w:pPr>
+        <w:tabs>
+          <w:tab w:val="num" w:pos="0"/>
+        </w:tabs>
+        <w:ind w:left="2880" w:hanging="360"/>
+      </w:pPr>
+      <w:rPr/>
+    </w:lvl>
+    <w:lvl w:ilvl="4">
+      <w:start w:val="1"/>
+      <w:numFmt w:val="lowerLetter"/>
+      <w:lvlText w:val="%5."/>
+      <w:lvlJc w:val="left"/>
+      <w:pPr>
+        <w:tabs>
+          <w:tab w:val="num" w:pos="0"/>
+        </w:tabs>
+        <w:ind w:left="3600" w:hanging="360"/>
+      </w:pPr>
+      <w:rPr/>
+    </w:lvl>
+    <w:lvl w:ilvl="5">
+      <w:start w:val="1"/>
+      <w:numFmt w:val="lowerRoman"/>
+      <w:lvlText w:val="%6."/>
+      <w:lvlJc w:val="right"/>
+      <w:pPr>
+        <w:tabs>
+          <w:tab w:val="num" w:pos="0"/>
+        </w:tabs>
+        <w:ind w:left="4320" w:hanging="180"/>
+      </w:pPr>
+      <w:rPr/>
+    </w:lvl>
+    <w:lvl w:ilvl="6">
+      <w:start w:val="1"/>
+      <w:numFmt w:val="decimal"/>
+      <w:lvlText w:val="%7."/>
+      <w:lvlJc w:val="left"/>
+      <w:pPr>
+        <w:tabs>
+          <w:tab w:val="num" w:pos="0"/>
+        </w:tabs>
+        <w:ind w:left="5040" w:hanging="360"/>
+      </w:pPr>
+      <w:rPr/>
+    </w:lvl>
+    <w:lvl w:ilvl="7">
+      <w:start w:val="1"/>
+      <w:numFmt w:val="lowerLetter"/>
+      <w:lvlText w:val="%8."/>
+      <w:lvlJc w:val="left"/>
+      <w:pPr>
+        <w:tabs>
+          <w:tab w:val="num" w:pos="0"/>
+        </w:tabs>
+        <w:ind w:left="5760" w:hanging="360"/>
+      </w:pPr>
+      <w:rPr/>
+    </w:lvl>
+    <w:lvl w:ilvl="8">
+      <w:start w:val="1"/>
+      <w:numFmt w:val="lowerRoman"/>
+      <w:lvlText w:val="%9."/>
+      <w:lvlJc w:val="right"/>
+      <w:pPr>
+        <w:tabs>
+          <w:tab w:val="num" w:pos="0"/>
+        </w:tabs>
+        <w:ind w:left="6480" w:hanging="180"/>
+      </w:pPr>
+      <w:rPr/>
+    </w:lvl>
+  </w:abstractNum>
+  <w:abstractNum w:abstractNumId="7">
+    <w:lvl w:ilvl="0">
+      <w:start w:val="1"/>
+      <w:numFmt w:val="decimal"/>
+      <w:lvlText w:val="%1."/>
+      <w:lvlJc w:val="left"/>
+      <w:pPr>
+        <w:tabs>
+          <w:tab w:val="num" w:pos="0"/>
+        </w:tabs>
+        <w:ind w:left="720" w:hanging="360"/>
+      </w:pPr>
+      <w:rPr/>
+    </w:lvl>
+    <w:lvl w:ilvl="1">
+      <w:start w:val="1"/>
+      <w:numFmt w:val="lowerLetter"/>
+      <w:lvlText w:val="%2."/>
+      <w:lvlJc w:val="left"/>
+      <w:pPr>
+        <w:tabs>
+          <w:tab w:val="num" w:pos="0"/>
+        </w:tabs>
+        <w:ind w:left="1440" w:hanging="360"/>
+      </w:pPr>
+      <w:rPr/>
+    </w:lvl>
+    <w:lvl w:ilvl="2">
+      <w:start w:val="1"/>
+      <w:numFmt w:val="lowerRoman"/>
+      <w:lvlText w:val="%3."/>
+      <w:lvlJc w:val="right"/>
+      <w:pPr>
+        <w:tabs>
+          <w:tab w:val="num" w:pos="0"/>
+        </w:tabs>
+        <w:ind w:left="2160" w:hanging="180"/>
+      </w:pPr>
+      <w:rPr/>
+    </w:lvl>
+    <w:lvl w:ilvl="3">
+      <w:start w:val="1"/>
+      <w:numFmt w:val="decimal"/>
+      <w:lvlText w:val="%4."/>
+      <w:lvlJc w:val="left"/>
+      <w:pPr>
+        <w:tabs>
+          <w:tab w:val="num" w:pos="0"/>
+        </w:tabs>
+        <w:ind w:left="2880" w:hanging="360"/>
+      </w:pPr>
+      <w:rPr/>
+    </w:lvl>
+    <w:lvl w:ilvl="4">
+      <w:start w:val="1"/>
+      <w:numFmt w:val="lowerLetter"/>
+      <w:lvlText w:val="%5."/>
+      <w:lvlJc w:val="left"/>
+      <w:pPr>
+        <w:tabs>
+          <w:tab w:val="num" w:pos="0"/>
+        </w:tabs>
+        <w:ind w:left="3600" w:hanging="360"/>
+      </w:pPr>
+      <w:rPr/>
+    </w:lvl>
+    <w:lvl w:ilvl="5">
+      <w:start w:val="1"/>
+      <w:numFmt w:val="lowerRoman"/>
+      <w:lvlText w:val="%6."/>
+      <w:lvlJc w:val="right"/>
+      <w:pPr>
+        <w:tabs>
+          <w:tab w:val="num" w:pos="0"/>
+        </w:tabs>
+        <w:ind w:left="4320" w:hanging="180"/>
+      </w:pPr>
+      <w:rPr/>
+    </w:lvl>
+    <w:lvl w:ilvl="6">
+      <w:start w:val="1"/>
+      <w:numFmt w:val="decimal"/>
+      <w:lvlText w:val="%7."/>
+      <w:lvlJc w:val="left"/>
+      <w:pPr>
+        <w:tabs>
+          <w:tab w:val="num" w:pos="0"/>
+        </w:tabs>
+        <w:ind w:left="5040" w:hanging="360"/>
+      </w:pPr>
+      <w:rPr/>
+    </w:lvl>
+    <w:lvl w:ilvl="7">
+      <w:start w:val="1"/>
+      <w:numFmt w:val="lowerLetter"/>
+      <w:lvlText w:val="%8."/>
+      <w:lvlJc w:val="left"/>
+      <w:pPr>
+        <w:tabs>
+          <w:tab w:val="num" w:pos="0"/>
+        </w:tabs>
+        <w:ind w:left="5760" w:hanging="360"/>
+      </w:pPr>
+      <w:rPr/>
+    </w:lvl>
+    <w:lvl w:ilvl="8">
+      <w:start w:val="1"/>
+      <w:numFmt w:val="lowerRoman"/>
+      <w:lvlText w:val="%9."/>
+      <w:lvlJc w:val="right"/>
+      <w:pPr>
+        <w:tabs>
+          <w:tab w:val="num" w:pos="0"/>
+        </w:tabs>
+        <w:ind w:left="6480" w:hanging="180"/>
+      </w:pPr>
+      <w:rPr/>
+    </w:lvl>
+  </w:abstractNum>
+  <w:abstractNum w:abstractNumId="8">
+    <w:lvl w:ilvl="0">
+      <w:start w:val="1"/>
+      <w:numFmt w:val="decimal"/>
+      <w:lvlText w:val="%1."/>
+      <w:lvlJc w:val="left"/>
+      <w:pPr>
+        <w:tabs>
+          <w:tab w:val="num" w:pos="0"/>
+        </w:tabs>
+        <w:ind w:left="720" w:hanging="360"/>
+      </w:pPr>
+      <w:rPr/>
+    </w:lvl>
+    <w:lvl w:ilvl="1">
+      <w:start w:val="1"/>
+      <w:numFmt w:val="lowerLetter"/>
+      <w:lvlText w:val="%2."/>
+      <w:lvlJc w:val="left"/>
+      <w:pPr>
+        <w:tabs>
+          <w:tab w:val="num" w:pos="0"/>
+        </w:tabs>
+        <w:ind w:left="1440" w:hanging="360"/>
+      </w:pPr>
+      <w:rPr/>
+    </w:lvl>
+    <w:lvl w:ilvl="2">
+      <w:start w:val="1"/>
+      <w:numFmt w:val="lowerRoman"/>
+      <w:lvlText w:val="%3."/>
+      <w:lvlJc w:val="right"/>
+      <w:pPr>
+        <w:tabs>
+          <w:tab w:val="num" w:pos="0"/>
+        </w:tabs>
+        <w:ind w:left="2160" w:hanging="180"/>
+      </w:pPr>
+      <w:rPr/>
+    </w:lvl>
+    <w:lvl w:ilvl="3">
+      <w:start w:val="1"/>
+      <w:numFmt w:val="decimal"/>
+      <w:lvlText w:val="%4."/>
+      <w:lvlJc w:val="left"/>
+      <w:pPr>
+        <w:tabs>
+          <w:tab w:val="num" w:pos="0"/>
+        </w:tabs>
+        <w:ind w:left="2880" w:hanging="360"/>
+      </w:pPr>
+      <w:rPr/>
+    </w:lvl>
+    <w:lvl w:ilvl="4">
+      <w:start w:val="1"/>
+      <w:numFmt w:val="lowerLetter"/>
+      <w:lvlText w:val="%5."/>
+      <w:lvlJc w:val="left"/>
+      <w:pPr>
+        <w:tabs>
+          <w:tab w:val="num" w:pos="0"/>
+        </w:tabs>
+        <w:ind w:left="3600" w:hanging="360"/>
+      </w:pPr>
+      <w:rPr/>
+    </w:lvl>
+    <w:lvl w:ilvl="5">
+      <w:start w:val="1"/>
+      <w:numFmt w:val="lowerRoman"/>
+      <w:lvlText w:val="%6."/>
+      <w:lvlJc w:val="right"/>
+      <w:pPr>
+        <w:tabs>
+          <w:tab w:val="num" w:pos="0"/>
+        </w:tabs>
+        <w:ind w:left="4320" w:hanging="180"/>
+      </w:pPr>
+      <w:rPr/>
+    </w:lvl>
+    <w:lvl w:ilvl="6">
+      <w:start w:val="1"/>
+      <w:numFmt w:val="decimal"/>
+      <w:lvlText w:val="%7."/>
+      <w:lvlJc w:val="left"/>
+      <w:pPr>
+        <w:tabs>
+          <w:tab w:val="num" w:pos="0"/>
+        </w:tabs>
+        <w:ind w:left="5040" w:hanging="360"/>
+      </w:pPr>
+      <w:rPr/>
+    </w:lvl>
+    <w:lvl w:ilvl="7">
+      <w:start w:val="1"/>
+      <w:numFmt w:val="lowerLetter"/>
+      <w:lvlText w:val="%8."/>
+      <w:lvlJc w:val="left"/>
+      <w:pPr>
+        <w:tabs>
+          <w:tab w:val="num" w:pos="0"/>
+        </w:tabs>
+        <w:ind w:left="5760" w:hanging="360"/>
+      </w:pPr>
+      <w:rPr/>
+    </w:lvl>
+    <w:lvl w:ilvl="8">
+      <w:start w:val="1"/>
+      <w:numFmt w:val="lowerRoman"/>
+      <w:lvlText w:val="%9."/>
+      <w:lvlJc w:val="right"/>
+      <w:pPr>
+        <w:tabs>
+          <w:tab w:val="num" w:pos="0"/>
+        </w:tabs>
+        <w:ind w:left="6480" w:hanging="180"/>
+      </w:pPr>
+      <w:rPr/>
+    </w:lvl>
+  </w:abstractNum>
+  <w:abstractNum w:abstractNumId="9">
+    <w:lvl w:ilvl="0">
+      <w:start w:val="1"/>
+      <w:numFmt w:val="decimal"/>
+      <w:lvlText w:val="%1."/>
+      <w:lvlJc w:val="left"/>
+      <w:pPr>
+        <w:tabs>
+          <w:tab w:val="num" w:pos="0"/>
+        </w:tabs>
+        <w:ind w:left="720" w:hanging="360"/>
+      </w:pPr>
+      <w:rPr/>
+    </w:lvl>
+    <w:lvl w:ilvl="1">
+      <w:start w:val="1"/>
+      <w:numFmt w:val="lowerLetter"/>
+      <w:lvlText w:val="%2."/>
+      <w:lvlJc w:val="left"/>
+      <w:pPr>
+        <w:tabs>
+          <w:tab w:val="num" w:pos="0"/>
+        </w:tabs>
+        <w:ind w:left="1440" w:hanging="360"/>
+      </w:pPr>
+      <w:rPr/>
+    </w:lvl>
+    <w:lvl w:ilvl="2">
+      <w:start w:val="1"/>
+      <w:numFmt w:val="lowerRoman"/>
+      <w:lvlText w:val="%3."/>
+      <w:lvlJc w:val="right"/>
+      <w:pPr>
+        <w:tabs>
+          <w:tab w:val="num" w:pos="0"/>
+        </w:tabs>
+        <w:ind w:left="2160" w:hanging="180"/>
+      </w:pPr>
+      <w:rPr/>
+    </w:lvl>
+    <w:lvl w:ilvl="3">
+      <w:start w:val="1"/>
+      <w:numFmt w:val="decimal"/>
+      <w:lvlText w:val="%4."/>
+      <w:lvlJc w:val="left"/>
+      <w:pPr>
+        <w:tabs>
+          <w:tab w:val="num" w:pos="0"/>
+        </w:tabs>
+        <w:ind w:left="2880" w:hanging="360"/>
+      </w:pPr>
+      <w:rPr/>
+    </w:lvl>
+    <w:lvl w:ilvl="4">
+      <w:start w:val="1"/>
+      <w:numFmt w:val="lowerLetter"/>
+      <w:lvlText w:val="%5."/>
+      <w:lvlJc w:val="left"/>
+      <w:pPr>
+        <w:tabs>
+          <w:tab w:val="num" w:pos="0"/>
+        </w:tabs>
+        <w:ind w:left="3600" w:hanging="360"/>
+      </w:pPr>
+      <w:rPr/>
+    </w:lvl>
+    <w:lvl w:ilvl="5">
+      <w:start w:val="1"/>
+      <w:numFmt w:val="lowerRoman"/>
+      <w:lvlText w:val="%6."/>
+      <w:lvlJc w:val="right"/>
+      <w:pPr>
+        <w:tabs>
+          <w:tab w:val="num" w:pos="0"/>
+        </w:tabs>
+        <w:ind w:left="4320" w:hanging="180"/>
+      </w:pPr>
+      <w:rPr/>
+    </w:lvl>
+    <w:lvl w:ilvl="6">
+      <w:start w:val="1"/>
+      <w:numFmt w:val="decimal"/>
+      <w:lvlText w:val="%7."/>
+      <w:lvlJc w:val="left"/>
+      <w:pPr>
+        <w:tabs>
+          <w:tab w:val="num" w:pos="0"/>
+        </w:tabs>
+        <w:ind w:left="5040" w:hanging="360"/>
+      </w:pPr>
+      <w:rPr/>
+    </w:lvl>
+    <w:lvl w:ilvl="7">
+      <w:start w:val="1"/>
+      <w:numFmt w:val="lowerLetter"/>
+      <w:lvlText w:val="%8."/>
+      <w:lvlJc w:val="left"/>
+      <w:pPr>
+        <w:tabs>
+          <w:tab w:val="num" w:pos="0"/>
+        </w:tabs>
+        <w:ind w:left="5760" w:hanging="360"/>
+      </w:pPr>
+      <w:rPr/>
+    </w:lvl>
+    <w:lvl w:ilvl="8">
+      <w:start w:val="1"/>
+      <w:numFmt w:val="lowerRoman"/>
+      <w:lvlText w:val="%9."/>
+      <w:lvlJc w:val="right"/>
+      <w:pPr>
+        <w:tabs>
+          <w:tab w:val="num" w:pos="0"/>
+        </w:tabs>
+        <w:ind w:left="6480" w:hanging="180"/>
+      </w:pPr>
+      <w:rPr/>
+    </w:lvl>
+  </w:abstractNum>
+  <w:abstractNum w:abstractNumId="10">
+    <w:lvl w:ilvl="0">
+      <w:start w:val="1"/>
+      <w:numFmt w:val="decimal"/>
+      <w:lvlText w:val="%1."/>
+      <w:lvlJc w:val="left"/>
+      <w:pPr>
+        <w:tabs>
+          <w:tab w:val="num" w:pos="0"/>
+        </w:tabs>
+        <w:ind w:left="720" w:hanging="360"/>
+      </w:pPr>
+      <w:rPr/>
+    </w:lvl>
+    <w:lvl w:ilvl="1">
+      <w:start w:val="1"/>
+      <w:numFmt w:val="lowerLetter"/>
+      <w:lvlText w:val="%2."/>
+      <w:lvlJc w:val="left"/>
+      <w:pPr>
+        <w:tabs>
+          <w:tab w:val="num" w:pos="0"/>
+        </w:tabs>
+        <w:ind w:left="1440" w:hanging="360"/>
+      </w:pPr>
+      <w:rPr/>
+    </w:lvl>
+    <w:lvl w:ilvl="2">
+      <w:start w:val="1"/>
+      <w:numFmt w:val="lowerRoman"/>
+      <w:lvlText w:val="%3."/>
+      <w:lvlJc w:val="right"/>
+      <w:pPr>
+        <w:tabs>
+          <w:tab w:val="num" w:pos="0"/>
+        </w:tabs>
+        <w:ind w:left="2160" w:hanging="180"/>
+      </w:pPr>
+      <w:rPr/>
+    </w:lvl>
+    <w:lvl w:ilvl="3">
+      <w:start w:val="1"/>
+      <w:numFmt w:val="decimal"/>
+      <w:lvlText w:val="%4."/>
+      <w:lvlJc w:val="left"/>
+      <w:pPr>
+        <w:tabs>
+          <w:tab w:val="num" w:pos="0"/>
+        </w:tabs>
+        <w:ind w:left="2880" w:hanging="360"/>
+      </w:pPr>
+      <w:rPr/>
+    </w:lvl>
+    <w:lvl w:ilvl="4">
+      <w:start w:val="1"/>
+      <w:numFmt w:val="lowerLetter"/>
+      <w:lvlText w:val="%5."/>
+      <w:lvlJc w:val="left"/>
+      <w:pPr>
+        <w:tabs>
+          <w:tab w:val="num" w:pos="0"/>
+        </w:tabs>
+        <w:ind w:left="3600" w:hanging="360"/>
+      </w:pPr>
+      <w:rPr/>
+    </w:lvl>
+    <w:lvl w:ilvl="5">
+      <w:start w:val="1"/>
+      <w:numFmt w:val="lowerRoman"/>
+      <w:lvlText w:val="%6."/>
+      <w:lvlJc w:val="right"/>
+      <w:pPr>
+        <w:tabs>
+          <w:tab w:val="num" w:pos="0"/>
+        </w:tabs>
+        <w:ind w:left="4320" w:hanging="180"/>
+      </w:pPr>
+      <w:rPr/>
+    </w:lvl>
+    <w:lvl w:ilvl="6">
+      <w:start w:val="1"/>
+      <w:numFmt w:val="decimal"/>
+      <w:lvlText w:val="%7."/>
+      <w:lvlJc w:val="left"/>
+      <w:pPr>
+        <w:tabs>
+          <w:tab w:val="num" w:pos="0"/>
+        </w:tabs>
+        <w:ind w:left="5040" w:hanging="360"/>
+      </w:pPr>
+      <w:rPr/>
+    </w:lvl>
+    <w:lvl w:ilvl="7">
+      <w:start w:val="1"/>
+      <w:numFmt w:val="lowerLetter"/>
+      <w:lvlText w:val="%8."/>
+      <w:lvlJc w:val="left"/>
+      <w:pPr>
+        <w:tabs>
+          <w:tab w:val="num" w:pos="0"/>
+        </w:tabs>
+        <w:ind w:left="5760" w:hanging="360"/>
+      </w:pPr>
+      <w:rPr/>
+    </w:lvl>
+    <w:lvl w:ilvl="8">
+      <w:start w:val="1"/>
+      <w:numFmt w:val="lowerRoman"/>
+      <w:lvlText w:val="%9."/>
+      <w:lvlJc w:val="right"/>
+      <w:pPr>
+        <w:tabs>
+          <w:tab w:val="num" w:pos="0"/>
+        </w:tabs>
+        <w:ind w:left="6480" w:hanging="180"/>
+      </w:pPr>
+      <w:rPr/>
+    </w:lvl>
+  </w:abstractNum>
+  <w:abstractNum w:abstractNumId="11">
+    <w:lvl w:ilvl="0">
+      <w:start w:val="1"/>
+      <w:numFmt w:val="decimal"/>
+      <w:lvlText w:val="%1."/>
+      <w:lvlJc w:val="left"/>
+      <w:pPr>
+        <w:tabs>
+          <w:tab w:val="num" w:pos="0"/>
+        </w:tabs>
+        <w:ind w:left="720" w:hanging="360"/>
+      </w:pPr>
+      <w:rPr/>
+    </w:lvl>
+    <w:lvl w:ilvl="1">
+      <w:start w:val="1"/>
+      <w:numFmt w:val="lowerLetter"/>
+      <w:lvlText w:val="%2."/>
+      <w:lvlJc w:val="left"/>
+      <w:pPr>
+        <w:tabs>
+          <w:tab w:val="num" w:pos="0"/>
+        </w:tabs>
+        <w:ind w:left="1440" w:hanging="360"/>
+      </w:pPr>
+      <w:rPr/>
+    </w:lvl>
+    <w:lvl w:ilvl="2">
+      <w:start w:val="1"/>
+      <w:numFmt w:val="lowerRoman"/>
+      <w:lvlText w:val="%3."/>
+      <w:lvlJc w:val="right"/>
+      <w:pPr>
+        <w:tabs>
+          <w:tab w:val="num" w:pos="0"/>
+        </w:tabs>
+        <w:ind w:left="2160" w:hanging="180"/>
+      </w:pPr>
+      <w:rPr/>
+    </w:lvl>
+    <w:lvl w:ilvl="3">
+      <w:start w:val="1"/>
+      <w:numFmt w:val="decimal"/>
+      <w:lvlText w:val="%4."/>
+      <w:lvlJc w:val="left"/>
+      <w:pPr>
+        <w:tabs>
+          <w:tab w:val="num" w:pos="0"/>
+        </w:tabs>
+        <w:ind w:left="2880" w:hanging="360"/>
+      </w:pPr>
+      <w:rPr/>
+    </w:lvl>
+    <w:lvl w:ilvl="4">
+      <w:start w:val="1"/>
+      <w:numFmt w:val="lowerLetter"/>
+      <w:lvlText w:val="%5."/>
+      <w:lvlJc w:val="left"/>
+      <w:pPr>
+        <w:tabs>
+          <w:tab w:val="num" w:pos="0"/>
+        </w:tabs>
+        <w:ind w:left="3600" w:hanging="360"/>
+      </w:pPr>
+      <w:rPr/>
+    </w:lvl>
+    <w:lvl w:ilvl="5">
+      <w:start w:val="1"/>
+      <w:numFmt w:val="lowerRoman"/>
+      <w:lvlText w:val="%6."/>
+      <w:lvlJc w:val="right"/>
+      <w:pPr>
+        <w:tabs>
+          <w:tab w:val="num" w:pos="0"/>
+        </w:tabs>
+        <w:ind w:left="4320" w:hanging="180"/>
+      </w:pPr>
+      <w:rPr/>
+    </w:lvl>
+    <w:lvl w:ilvl="6">
+      <w:start w:val="1"/>
+      <w:numFmt w:val="decimal"/>
+      <w:lvlText w:val="%7."/>
+      <w:lvlJc w:val="left"/>
+      <w:pPr>
+        <w:tabs>
+          <w:tab w:val="num" w:pos="0"/>
+        </w:tabs>
+        <w:ind w:left="5040" w:hanging="360"/>
+      </w:pPr>
+      <w:rPr/>
+    </w:lvl>
+    <w:lvl w:ilvl="7">
+      <w:start w:val="1"/>
+      <w:numFmt w:val="lowerLetter"/>
+      <w:lvlText w:val="%8."/>
+      <w:lvlJc w:val="left"/>
+      <w:pPr>
+        <w:tabs>
+          <w:tab w:val="num" w:pos="0"/>
+        </w:tabs>
+        <w:ind w:left="5760" w:hanging="360"/>
+      </w:pPr>
+      <w:rPr/>
+    </w:lvl>
+    <w:lvl w:ilvl="8">
+      <w:start w:val="1"/>
+      <w:numFmt w:val="lowerRoman"/>
+      <w:lvlText w:val="%9."/>
+      <w:lvlJc w:val="right"/>
+      <w:pPr>
+        <w:tabs>
+          <w:tab w:val="num" w:pos="0"/>
+        </w:tabs>
+        <w:ind w:left="6480" w:hanging="180"/>
+      </w:pPr>
+      <w:rPr/>
+    </w:lvl>
+  </w:abstractNum>
+  <w:abstractNum w:abstractNumId="12">
+    <w:lvl w:ilvl="0">
+      <w:start w:val="1"/>
+      <w:numFmt w:val="decimal"/>
+      <w:lvlText w:val="%1."/>
+      <w:lvlJc w:val="left"/>
+      <w:pPr>
+        <w:tabs>
+          <w:tab w:val="num" w:pos="0"/>
+        </w:tabs>
+        <w:ind w:left="720" w:hanging="360"/>
+      </w:pPr>
+      <w:rPr/>
+    </w:lvl>
+    <w:lvl w:ilvl="1">
+      <w:start w:val="1"/>
+      <w:numFmt w:val="lowerLetter"/>
+      <w:lvlText w:val="%2."/>
+      <w:lvlJc w:val="left"/>
+      <w:pPr>
+        <w:tabs>
+          <w:tab w:val="num" w:pos="0"/>
+        </w:tabs>
+        <w:ind w:left="1440" w:hanging="360"/>
+      </w:pPr>
+      <w:rPr/>
+    </w:lvl>
+    <w:lvl w:ilvl="2">
+      <w:start w:val="1"/>
+      <w:numFmt w:val="lowerRoman"/>
+      <w:lvlText w:val="%3."/>
+      <w:lvlJc w:val="right"/>
+      <w:pPr>
+        <w:tabs>
+          <w:tab w:val="num" w:pos="0"/>
+        </w:tabs>
+        <w:ind w:left="2160" w:hanging="180"/>
+      </w:pPr>
+      <w:rPr/>
+    </w:lvl>
+    <w:lvl w:ilvl="3">
+      <w:start w:val="1"/>
+      <w:numFmt w:val="decimal"/>
+      <w:lvlText w:val="%4."/>
+      <w:lvlJc w:val="left"/>
+      <w:pPr>
+        <w:tabs>
+          <w:tab w:val="num" w:pos="0"/>
+        </w:tabs>
+        <w:ind w:left="2880" w:hanging="360"/>
+      </w:pPr>
+      <w:rPr/>
+    </w:lvl>
+    <w:lvl w:ilvl="4">
+      <w:start w:val="1"/>
+      <w:numFmt w:val="lowerLetter"/>
+      <w:lvlText w:val="%5."/>
+      <w:lvlJc w:val="left"/>
+      <w:pPr>
+        <w:tabs>
+          <w:tab w:val="num" w:pos="0"/>
+        </w:tabs>
+        <w:ind w:left="3600" w:hanging="360"/>
+      </w:pPr>
+      <w:rPr/>
+    </w:lvl>
+    <w:lvl w:ilvl="5">
+      <w:start w:val="1"/>
+      <w:numFmt w:val="lowerRoman"/>
+      <w:lvlText w:val="%6."/>
+      <w:lvlJc w:val="right"/>
+      <w:pPr>
+        <w:tabs>
+          <w:tab w:val="num" w:pos="0"/>
+        </w:tabs>
+        <w:ind w:left="4320" w:hanging="180"/>
+      </w:pPr>
+      <w:rPr/>
+    </w:lvl>
+    <w:lvl w:ilvl="6">
+      <w:start w:val="1"/>
+      <w:numFmt w:val="decimal"/>
+      <w:lvlText w:val="%7."/>
+      <w:lvlJc w:val="left"/>
+      <w:pPr>
+        <w:tabs>
+          <w:tab w:val="num" w:pos="0"/>
+        </w:tabs>
+        <w:ind w:left="5040" w:hanging="360"/>
+      </w:pPr>
+      <w:rPr/>
+    </w:lvl>
+    <w:lvl w:ilvl="7">
+      <w:start w:val="1"/>
+      <w:numFmt w:val="lowerLetter"/>
+      <w:lvlText w:val="%8."/>
+      <w:lvlJc w:val="left"/>
+      <w:pPr>
+        <w:tabs>
+          <w:tab w:val="num" w:pos="0"/>
+        </w:tabs>
+        <w:ind w:left="5760" w:hanging="360"/>
+      </w:pPr>
+      <w:rPr/>
+    </w:lvl>
+    <w:lvl w:ilvl="8">
+      <w:start w:val="1"/>
+      <w:numFmt w:val="lowerRoman"/>
+      <w:lvlText w:val="%9."/>
+      <w:lvlJc w:val="right"/>
+      <w:pPr>
+        <w:tabs>
+          <w:tab w:val="num" w:pos="0"/>
+        </w:tabs>
+        <w:ind w:left="6480" w:hanging="180"/>
+      </w:pPr>
+      <w:rPr/>
+    </w:lvl>
+  </w:abstractNum>
+  <w:abstractNum w:abstractNumId="13">
+    <w:lvl w:ilvl="0">
+      <w:start w:val="1"/>
+      <w:numFmt w:val="decimal"/>
+      <w:lvlText w:val="%1."/>
+      <w:lvlJc w:val="left"/>
+      <w:pPr>
+        <w:tabs>
+          <w:tab w:val="num" w:pos="0"/>
+        </w:tabs>
+        <w:ind w:left="720" w:hanging="360"/>
+      </w:pPr>
+      <w:rPr/>
+    </w:lvl>
+    <w:lvl w:ilvl="1">
+      <w:start w:val="1"/>
+      <w:numFmt w:val="lowerLetter"/>
+      <w:lvlText w:val="%2."/>
+      <w:lvlJc w:val="left"/>
+      <w:pPr>
+        <w:tabs>
+          <w:tab w:val="num" w:pos="0"/>
+        </w:tabs>
+        <w:ind w:left="1440" w:hanging="360"/>
+      </w:pPr>
+      <w:rPr/>
+    </w:lvl>
+    <w:lvl w:ilvl="2">
+      <w:start w:val="1"/>
+      <w:numFmt w:val="lowerRoman"/>
+      <w:lvlText w:val="%3."/>
+      <w:lvlJc w:val="right"/>
+      <w:pPr>
+        <w:tabs>
+          <w:tab w:val="num" w:pos="0"/>
+        </w:tabs>
+        <w:ind w:left="2160" w:hanging="180"/>
+      </w:pPr>
+      <w:rPr/>
+    </w:lvl>
+    <w:lvl w:ilvl="3">
+      <w:start w:val="1"/>
+      <w:numFmt w:val="decimal"/>
+      <w:lvlText w:val="%4."/>
+      <w:lvlJc w:val="left"/>
+      <w:pPr>
+        <w:tabs>
+          <w:tab w:val="num" w:pos="0"/>
+        </w:tabs>
+        <w:ind w:left="2880" w:hanging="360"/>
+      </w:pPr>
+      <w:rPr/>
+    </w:lvl>
+    <w:lvl w:ilvl="4">
+      <w:start w:val="1"/>
+      <w:numFmt w:val="lowerLetter"/>
+      <w:lvlText w:val="%5."/>
+      <w:lvlJc w:val="left"/>
+      <w:pPr>
+        <w:tabs>
+          <w:tab w:val="num" w:pos="0"/>
+        </w:tabs>
+        <w:ind w:left="3600" w:hanging="360"/>
+      </w:pPr>
+      <w:rPr/>
+    </w:lvl>
+    <w:lvl w:ilvl="5">
+      <w:start w:val="1"/>
+      <w:numFmt w:val="lowerRoman"/>
+      <w:lvlText w:val="%6."/>
+      <w:lvlJc w:val="right"/>
+      <w:pPr>
+        <w:tabs>
+          <w:tab w:val="num" w:pos="0"/>
+        </w:tabs>
+        <w:ind w:left="4320" w:hanging="180"/>
+      </w:pPr>
+      <w:rPr/>
+    </w:lvl>
+    <w:lvl w:ilvl="6">
+      <w:start w:val="1"/>
+      <w:numFmt w:val="decimal"/>
+      <w:lvlText w:val="%7."/>
+      <w:lvlJc w:val="left"/>
+      <w:pPr>
+        <w:tabs>
+          <w:tab w:val="num" w:pos="0"/>
+        </w:tabs>
+        <w:ind w:left="5040" w:hanging="360"/>
+      </w:pPr>
+      <w:rPr/>
+    </w:lvl>
+    <w:lvl w:ilvl="7">
+      <w:start w:val="1"/>
+      <w:numFmt w:val="lowerLetter"/>
+      <w:lvlText w:val="%8."/>
+      <w:lvlJc w:val="left"/>
+      <w:pPr>
+        <w:tabs>
+          <w:tab w:val="num" w:pos="0"/>
+        </w:tabs>
+        <w:ind w:left="5760" w:hanging="360"/>
+      </w:pPr>
+      <w:rPr/>
+    </w:lvl>
+    <w:lvl w:ilvl="8">
+      <w:start w:val="1"/>
+      <w:numFmt w:val="lowerRoman"/>
+      <w:lvlText w:val="%9."/>
+      <w:lvlJc w:val="right"/>
+      <w:pPr>
+        <w:tabs>
+          <w:tab w:val="num" w:pos="0"/>
+        </w:tabs>
+        <w:ind w:left="6480" w:hanging="180"/>
+      </w:pPr>
+      <w:rPr/>
+    </w:lvl>
+  </w:abstractNum>
+  <w:abstractNum w:abstractNumId="14">
+    <w:lvl w:ilvl="0">
+      <w:start w:val="1"/>
+      <w:numFmt w:val="decimal"/>
+      <w:lvlText w:val="%1."/>
+      <w:lvlJc w:val="left"/>
+      <w:pPr>
+        <w:tabs>
+          <w:tab w:val="num" w:pos="0"/>
+        </w:tabs>
+        <w:ind w:left="720" w:hanging="360"/>
+      </w:pPr>
+      <w:rPr/>
+    </w:lvl>
+    <w:lvl w:ilvl="1">
+      <w:start w:val="1"/>
+      <w:numFmt w:val="lowerLetter"/>
+      <w:lvlText w:val="%2."/>
+      <w:lvlJc w:val="left"/>
+      <w:pPr>
+        <w:tabs>
+          <w:tab w:val="num" w:pos="0"/>
+        </w:tabs>
+        <w:ind w:left="1440" w:hanging="360"/>
+      </w:pPr>
+      <w:rPr/>
+    </w:lvl>
+    <w:lvl w:ilvl="2">
+      <w:start w:val="1"/>
+      <w:numFmt w:val="lowerRoman"/>
+      <w:lvlText w:val="%3."/>
+      <w:lvlJc w:val="right"/>
+      <w:pPr>
+        <w:tabs>
+          <w:tab w:val="num" w:pos="0"/>
+        </w:tabs>
+        <w:ind w:left="2160" w:hanging="180"/>
+      </w:pPr>
+      <w:rPr/>
+    </w:lvl>
+    <w:lvl w:ilvl="3">
+      <w:start w:val="1"/>
+      <w:numFmt w:val="decimal"/>
+      <w:lvlText w:val="%4."/>
+      <w:lvlJc w:val="left"/>
+      <w:pPr>
+        <w:tabs>
+          <w:tab w:val="num" w:pos="0"/>
+        </w:tabs>
+        <w:ind w:left="2880" w:hanging="360"/>
+      </w:pPr>
+      <w:rPr/>
+    </w:lvl>
+    <w:lvl w:ilvl="4">
+      <w:start w:val="1"/>
+      <w:numFmt w:val="lowerLetter"/>
+      <w:lvlText w:val="%5."/>
+      <w:lvlJc w:val="left"/>
+      <w:pPr>
+        <w:tabs>
+          <w:tab w:val="num" w:pos="0"/>
+        </w:tabs>
+        <w:ind w:left="3600" w:hanging="360"/>
+      </w:pPr>
+      <w:rPr/>
+    </w:lvl>
+    <w:lvl w:ilvl="5">
+      <w:start w:val="1"/>
+      <w:numFmt w:val="lowerRoman"/>
+      <w:lvlText w:val="%6."/>
+      <w:lvlJc w:val="right"/>
+      <w:pPr>
+        <w:tabs>
+          <w:tab w:val="num" w:pos="0"/>
+        </w:tabs>
+        <w:ind w:left="4320" w:hanging="180"/>
+      </w:pPr>
+      <w:rPr/>
+    </w:lvl>
+    <w:lvl w:ilvl="6">
+      <w:start w:val="1"/>
+      <w:numFmt w:val="decimal"/>
+      <w:lvlText w:val="%7."/>
+      <w:lvlJc w:val="left"/>
+      <w:pPr>
+        <w:tabs>
+          <w:tab w:val="num" w:pos="0"/>
+        </w:tabs>
+        <w:ind w:left="5040" w:hanging="360"/>
+      </w:pPr>
+      <w:rPr/>
+    </w:lvl>
+    <w:lvl w:ilvl="7">
+      <w:start w:val="1"/>
+      <w:numFmt w:val="lowerLetter"/>
+      <w:lvlText w:val="%8."/>
+      <w:lvlJc w:val="left"/>
+      <w:pPr>
+        <w:tabs>
+          <w:tab w:val="num" w:pos="0"/>
+        </w:tabs>
+        <w:ind w:left="5760" w:hanging="360"/>
+      </w:pPr>
+      <w:rPr/>
+    </w:lvl>
+    <w:lvl w:ilvl="8">
+      <w:start w:val="1"/>
+      <w:numFmt w:val="lowerRoman"/>
+      <w:lvlText w:val="%9."/>
+      <w:lvlJc w:val="right"/>
+      <w:pPr>
+        <w:tabs>
+          <w:tab w:val="num" w:pos="0"/>
+        </w:tabs>
+        <w:ind w:left="6480" w:hanging="180"/>
+      </w:pPr>
+      <w:rPr/>
+    </w:lvl>
+  </w:abstractNum>
+  <w:abstractNum w:abstractNumId="15">
+    <w:lvl w:ilvl="0">
+      <w:start w:val="1"/>
+      <w:numFmt w:val="decimal"/>
+      <w:lvlText w:val="%1."/>
+      <w:lvlJc w:val="left"/>
+      <w:pPr>
+        <w:tabs>
+          <w:tab w:val="num" w:pos="0"/>
+        </w:tabs>
+        <w:ind w:left="720" w:hanging="360"/>
+      </w:pPr>
+      <w:rPr/>
+    </w:lvl>
+    <w:lvl w:ilvl="1">
+      <w:start w:val="1"/>
+      <w:numFmt w:val="lowerLetter"/>
+      <w:lvlText w:val="%2."/>
+      <w:lvlJc w:val="left"/>
+      <w:pPr>
+        <w:tabs>
+          <w:tab w:val="num" w:pos="0"/>
+        </w:tabs>
+        <w:ind w:left="1440" w:hanging="360"/>
+      </w:pPr>
+      <w:rPr/>
+    </w:lvl>
+    <w:lvl w:ilvl="2">
+      <w:start w:val="1"/>
+      <w:numFmt w:val="lowerRoman"/>
+      <w:lvlText w:val="%3."/>
+      <w:lvlJc w:val="right"/>
+      <w:pPr>
+        <w:tabs>
+          <w:tab w:val="num" w:pos="0"/>
+        </w:tabs>
+        <w:ind w:left="2160" w:hanging="180"/>
+      </w:pPr>
+      <w:rPr/>
+    </w:lvl>
+    <w:lvl w:ilvl="3">
+      <w:start w:val="1"/>
+      <w:numFmt w:val="decimal"/>
+      <w:lvlText w:val="%4."/>
+      <w:lvlJc w:val="left"/>
+      <w:pPr>
+        <w:tabs>
+          <w:tab w:val="num" w:pos="0"/>
+        </w:tabs>
+        <w:ind w:left="2880" w:hanging="360"/>
+      </w:pPr>
+      <w:rPr/>
+    </w:lvl>
+    <w:lvl w:ilvl="4">
+      <w:start w:val="1"/>
+      <w:numFmt w:val="lowerLetter"/>
+      <w:lvlText w:val="%5."/>
+      <w:lvlJc w:val="left"/>
+      <w:pPr>
+        <w:tabs>
+          <w:tab w:val="num" w:pos="0"/>
+        </w:tabs>
+        <w:ind w:left="3600" w:hanging="360"/>
+      </w:pPr>
+      <w:rPr/>
+    </w:lvl>
+    <w:lvl w:ilvl="5">
+      <w:start w:val="1"/>
+      <w:numFmt w:val="lowerRoman"/>
+      <w:lvlText w:val="%6."/>
+      <w:lvlJc w:val="right"/>
+      <w:pPr>
+        <w:tabs>
+          <w:tab w:val="num" w:pos="0"/>
+        </w:tabs>
+        <w:ind w:left="4320" w:hanging="180"/>
+      </w:pPr>
+      <w:rPr/>
+    </w:lvl>
+    <w:lvl w:ilvl="6">
+      <w:start w:val="1"/>
+      <w:numFmt w:val="decimal"/>
+      <w:lvlText w:val="%7."/>
+      <w:lvlJc w:val="left"/>
+      <w:pPr>
+        <w:tabs>
+          <w:tab w:val="num" w:pos="0"/>
+        </w:tabs>
+        <w:ind w:left="5040" w:hanging="360"/>
+      </w:pPr>
+      <w:rPr/>
+    </w:lvl>
+    <w:lvl w:ilvl="7">
+      <w:start w:val="1"/>
+      <w:numFmt w:val="lowerLetter"/>
+      <w:lvlText w:val="%8."/>
+      <w:lvlJc w:val="left"/>
+      <w:pPr>
+        <w:tabs>
+          <w:tab w:val="num" w:pos="0"/>
+        </w:tabs>
+        <w:ind w:left="5760" w:hanging="360"/>
+      </w:pPr>
+      <w:rPr/>
+    </w:lvl>
+    <w:lvl w:ilvl="8">
+      <w:start w:val="1"/>
+      <w:numFmt w:val="lowerRoman"/>
+      <w:lvlText w:val="%9."/>
+      <w:lvlJc w:val="right"/>
+      <w:pPr>
+        <w:tabs>
+          <w:tab w:val="num" w:pos="0"/>
+        </w:tabs>
+        <w:ind w:left="6480" w:hanging="180"/>
+      </w:pPr>
+      <w:rPr/>
+    </w:lvl>
+  </w:abstractNum>
+  <w:abstractNum w:abstractNumId="16">
+    <w:lvl w:ilvl="0">
+      <w:start w:val="1"/>
+      <w:numFmt w:val="decimal"/>
+      <w:lvlText w:val="%1."/>
+      <w:lvlJc w:val="left"/>
+      <w:pPr>
+        <w:tabs>
+          <w:tab w:val="num" w:pos="0"/>
+        </w:tabs>
+        <w:ind w:left="720" w:hanging="360"/>
+      </w:pPr>
+      <w:rPr/>
+    </w:lvl>
+    <w:lvl w:ilvl="1">
+      <w:start w:val="1"/>
+      <w:numFmt w:val="lowerLetter"/>
+      <w:lvlText w:val="%2."/>
+      <w:lvlJc w:val="left"/>
+      <w:pPr>
+        <w:tabs>
+          <w:tab w:val="num" w:pos="0"/>
+        </w:tabs>
+        <w:ind w:left="1440" w:hanging="360"/>
+      </w:pPr>
+      <w:rPr/>
+    </w:lvl>
+    <w:lvl w:ilvl="2">
+      <w:start w:val="1"/>
+      <w:numFmt w:val="lowerRoman"/>
+      <w:lvlText w:val="%3."/>
+      <w:lvlJc w:val="right"/>
+      <w:pPr>
+        <w:tabs>
+          <w:tab w:val="num" w:pos="0"/>
+        </w:tabs>
+        <w:ind w:left="2160" w:hanging="180"/>
+      </w:pPr>
+      <w:rPr/>
+    </w:lvl>
+    <w:lvl w:ilvl="3">
+      <w:start w:val="1"/>
+      <w:numFmt w:val="decimal"/>
+      <w:lvlText w:val="%4."/>
+      <w:lvlJc w:val="left"/>
+      <w:pPr>
+        <w:tabs>
+          <w:tab w:val="num" w:pos="0"/>
+        </w:tabs>
+        <w:ind w:left="2880" w:hanging="360"/>
+      </w:pPr>
+      <w:rPr/>
+    </w:lvl>
+    <w:lvl w:ilvl="4">
+      <w:start w:val="1"/>
+      <w:numFmt w:val="lowerLetter"/>
+      <w:lvlText w:val="%5."/>
+      <w:lvlJc w:val="left"/>
+      <w:pPr>
+        <w:tabs>
+          <w:tab w:val="num" w:pos="0"/>
+        </w:tabs>
+        <w:ind w:left="3600" w:hanging="360"/>
+      </w:pPr>
+      <w:rPr/>
+    </w:lvl>
+    <w:lvl w:ilvl="5">
+      <w:start w:val="1"/>
+      <w:numFmt w:val="lowerRoman"/>
+      <w:lvlText w:val="%6."/>
+      <w:lvlJc w:val="right"/>
+      <w:pPr>
+        <w:tabs>
+          <w:tab w:val="num" w:pos="0"/>
+        </w:tabs>
+        <w:ind w:left="4320" w:hanging="180"/>
+      </w:pPr>
+      <w:rPr/>
+    </w:lvl>
+    <w:lvl w:ilvl="6">
+      <w:start w:val="1"/>
+      <w:numFmt w:val="decimal"/>
+      <w:lvlText w:val="%7."/>
+      <w:lvlJc w:val="left"/>
+      <w:pPr>
+        <w:tabs>
+          <w:tab w:val="num" w:pos="0"/>
+        </w:tabs>
+        <w:ind w:left="5040" w:hanging="360"/>
+      </w:pPr>
+      <w:rPr/>
+    </w:lvl>
+    <w:lvl w:ilvl="7">
+      <w:start w:val="1"/>
+      <w:numFmt w:val="lowerLetter"/>
+      <w:lvlText w:val="%8."/>
+      <w:lvlJc w:val="left"/>
+      <w:pPr>
+        <w:tabs>
+          <w:tab w:val="num" w:pos="0"/>
+        </w:tabs>
+        <w:ind w:left="5760" w:hanging="360"/>
+      </w:pPr>
+      <w:rPr/>
+    </w:lvl>
+    <w:lvl w:ilvl="8">
+      <w:start w:val="1"/>
+      <w:numFmt w:val="lowerRoman"/>
+      <w:lvlText w:val="%9."/>
+      <w:lvlJc w:val="right"/>
+      <w:pPr>
+        <w:tabs>
+          <w:tab w:val="num" w:pos="0"/>
+        </w:tabs>
+        <w:ind w:left="6480" w:hanging="180"/>
+      </w:pPr>
+      <w:rPr/>
+    </w:lvl>
+  </w:abstractNum>
+  <w:abstractNum w:abstractNumId="17">
+    <w:lvl w:ilvl="0">
+      <w:start w:val="1"/>
+      <w:numFmt w:val="decimal"/>
+      <w:lvlText w:val="%1."/>
+      <w:lvlJc w:val="left"/>
+      <w:pPr>
+        <w:tabs>
+          <w:tab w:val="num" w:pos="0"/>
+        </w:tabs>
+        <w:ind w:left="720" w:hanging="360"/>
+      </w:pPr>
+      <w:rPr/>
+    </w:lvl>
+    <w:lvl w:ilvl="1">
+      <w:start w:val="1"/>
+      <w:numFmt w:val="lowerLetter"/>
+      <w:lvlText w:val="%2."/>
+      <w:lvlJc w:val="left"/>
+      <w:pPr>
+        <w:tabs>
+          <w:tab w:val="num" w:pos="0"/>
+        </w:tabs>
+        <w:ind w:left="1440" w:hanging="360"/>
+      </w:pPr>
+      <w:rPr/>
+    </w:lvl>
+    <w:lvl w:ilvl="2">
+      <w:start w:val="1"/>
+      <w:numFmt w:val="lowerRoman"/>
+      <w:lvlText w:val="%3."/>
+      <w:lvlJc w:val="right"/>
+      <w:pPr>
+        <w:tabs>
+          <w:tab w:val="num" w:pos="0"/>
+        </w:tabs>
+        <w:ind w:left="2160" w:hanging="180"/>
+      </w:pPr>
+      <w:rPr/>
+    </w:lvl>
+    <w:lvl w:ilvl="3">
+      <w:start w:val="1"/>
+      <w:numFmt w:val="decimal"/>
+      <w:lvlText w:val="%4."/>
+      <w:lvlJc w:val="left"/>
+      <w:pPr>
+        <w:tabs>
+          <w:tab w:val="num" w:pos="0"/>
+        </w:tabs>
+        <w:ind w:left="2880" w:hanging="360"/>
+      </w:pPr>
+      <w:rPr/>
+    </w:lvl>
+    <w:lvl w:ilvl="4">
+      <w:start w:val="1"/>
+      <w:numFmt w:val="lowerLetter"/>
+      <w:lvlText w:val="%5."/>
+      <w:lvlJc w:val="left"/>
+      <w:pPr>
+        <w:tabs>
+          <w:tab w:val="num" w:pos="0"/>
+        </w:tabs>
+        <w:ind w:left="3600" w:hanging="360"/>
+      </w:pPr>
+      <w:rPr/>
+    </w:lvl>
+    <w:lvl w:ilvl="5">
+      <w:start w:val="1"/>
+      <w:numFmt w:val="lowerRoman"/>
+      <w:lvlText w:val="%6."/>
+      <w:lvlJc w:val="right"/>
+      <w:pPr>
+        <w:tabs>
+          <w:tab w:val="num" w:pos="0"/>
+        </w:tabs>
+        <w:ind w:left="4320" w:hanging="180"/>
+      </w:pPr>
+      <w:rPr/>
+    </w:lvl>
+    <w:lvl w:ilvl="6">
+      <w:start w:val="1"/>
+      <w:numFmt w:val="decimal"/>
+      <w:lvlText w:val="%7."/>
+      <w:lvlJc w:val="left"/>
+      <w:pPr>
+        <w:tabs>
+          <w:tab w:val="num" w:pos="0"/>
+        </w:tabs>
+        <w:ind w:left="5040" w:hanging="360"/>
+      </w:pPr>
+      <w:rPr/>
+    </w:lvl>
+    <w:lvl w:ilvl="7">
+      <w:start w:val="1"/>
+      <w:numFmt w:val="lowerLetter"/>
+      <w:lvlText w:val="%8."/>
+      <w:lvlJc w:val="left"/>
+      <w:pPr>
+        <w:tabs>
+          <w:tab w:val="num" w:pos="0"/>
+        </w:tabs>
+        <w:ind w:left="5760" w:hanging="360"/>
+      </w:pPr>
+      <w:rPr/>
+    </w:lvl>
+    <w:lvl w:ilvl="8">
+      <w:start w:val="1"/>
+      <w:numFmt w:val="lowerRoman"/>
+      <w:lvlText w:val="%9."/>
+      <w:lvlJc w:val="right"/>
+      <w:pPr>
+        <w:tabs>
+          <w:tab w:val="num" w:pos="0"/>
+        </w:tabs>
+        <w:ind w:left="6480" w:hanging="180"/>
+      </w:pPr>
+      <w:rPr/>
+    </w:lvl>
+  </w:abstractNum>
+  <w:abstractNum w:abstractNumId="18">
+    <w:lvl w:ilvl="0">
+      <w:start w:val="1"/>
+      <w:numFmt w:val="decimal"/>
+      <w:lvlText w:val="%1."/>
+      <w:lvlJc w:val="left"/>
+      <w:pPr>
+        <w:tabs>
+          <w:tab w:val="num" w:pos="0"/>
+        </w:tabs>
+        <w:ind w:left="720" w:hanging="360"/>
+      </w:pPr>
+      <w:rPr/>
+    </w:lvl>
+    <w:lvl w:ilvl="1">
+      <w:start w:val="1"/>
+      <w:numFmt w:val="lowerLetter"/>
+      <w:lvlText w:val="%2."/>
+      <w:lvlJc w:val="left"/>
+      <w:pPr>
+        <w:tabs>
+          <w:tab w:val="num" w:pos="0"/>
+        </w:tabs>
+        <w:ind w:left="1440" w:hanging="360"/>
+      </w:pPr>
+      <w:rPr/>
+    </w:lvl>
+    <w:lvl w:ilvl="2">
+      <w:start w:val="1"/>
+      <w:numFmt w:val="lowerRoman"/>
+      <w:lvlText w:val="%3."/>
+      <w:lvlJc w:val="right"/>
+      <w:pPr>
+        <w:tabs>
+          <w:tab w:val="num" w:pos="0"/>
+        </w:tabs>
+        <w:ind w:left="2160" w:hanging="180"/>
+      </w:pPr>
+      <w:rPr/>
+    </w:lvl>
+    <w:lvl w:ilvl="3">
+      <w:start w:val="1"/>
+      <w:numFmt w:val="decimal"/>
+      <w:lvlText w:val="%4."/>
+      <w:lvlJc w:val="left"/>
+      <w:pPr>
+        <w:tabs>
+          <w:tab w:val="num" w:pos="0"/>
+        </w:tabs>
+        <w:ind w:left="2880" w:hanging="360"/>
+      </w:pPr>
+      <w:rPr/>
+    </w:lvl>
+    <w:lvl w:ilvl="4">
+      <w:start w:val="1"/>
+      <w:numFmt w:val="lowerLetter"/>
+      <w:lvlText w:val="%5."/>
+      <w:lvlJc w:val="left"/>
+      <w:pPr>
+        <w:tabs>
+          <w:tab w:val="num" w:pos="0"/>
+        </w:tabs>
+        <w:ind w:left="3600" w:hanging="360"/>
+      </w:pPr>
+      <w:rPr/>
+    </w:lvl>
+    <w:lvl w:ilvl="5">
+      <w:start w:val="1"/>
+      <w:numFmt w:val="lowerRoman"/>
+      <w:lvlText w:val="%6."/>
+      <w:lvlJc w:val="right"/>
+      <w:pPr>
+        <w:tabs>
+          <w:tab w:val="num" w:pos="0"/>
+        </w:tabs>
+        <w:ind w:left="4320" w:hanging="180"/>
+      </w:pPr>
+      <w:rPr/>
+    </w:lvl>
+    <w:lvl w:ilvl="6">
+      <w:start w:val="1"/>
+      <w:numFmt w:val="decimal"/>
+      <w:lvlText w:val="%7."/>
+      <w:lvlJc w:val="left"/>
+      <w:pPr>
+        <w:tabs>
+          <w:tab w:val="num" w:pos="0"/>
+        </w:tabs>
+        <w:ind w:left="5040" w:hanging="360"/>
+      </w:pPr>
+      <w:rPr/>
+    </w:lvl>
+    <w:lvl w:ilvl="7">
+      <w:start w:val="1"/>
+      <w:numFmt w:val="lowerLetter"/>
+      <w:lvlText w:val="%8."/>
+      <w:lvlJc w:val="left"/>
+      <w:pPr>
+        <w:tabs>
+          <w:tab w:val="num" w:pos="0"/>
+        </w:tabs>
+        <w:ind w:left="5760" w:hanging="360"/>
+      </w:pPr>
+      <w:rPr/>
+    </w:lvl>
+    <w:lvl w:ilvl="8">
+      <w:start w:val="1"/>
+      <w:numFmt w:val="lowerRoman"/>
+      <w:lvlText w:val="%9."/>
+      <w:lvlJc w:val="right"/>
+      <w:pPr>
+        <w:tabs>
+          <w:tab w:val="num" w:pos="0"/>
+        </w:tabs>
+        <w:ind w:left="6480" w:hanging="180"/>
+      </w:pPr>
+      <w:rPr/>
+    </w:lvl>
+  </w:abstractNum>
+  <w:abstractNum w:abstractNumId="19">
+    <w:lvl w:ilvl="0">
+      <w:start w:val="1"/>
+      <w:numFmt w:val="decimal"/>
+      <w:lvlText w:val="%1."/>
+      <w:lvlJc w:val="left"/>
+      <w:pPr>
+        <w:tabs>
+          <w:tab w:val="num" w:pos="0"/>
+        </w:tabs>
+        <w:ind w:left="720" w:hanging="360"/>
+      </w:pPr>
+      <w:rPr/>
+    </w:lvl>
+    <w:lvl w:ilvl="1">
+      <w:start w:val="1"/>
+      <w:numFmt w:val="lowerLetter"/>
+      <w:lvlText w:val="%2."/>
+      <w:lvlJc w:val="left"/>
+      <w:pPr>
+        <w:tabs>
+          <w:tab w:val="num" w:pos="0"/>
+        </w:tabs>
+        <w:ind w:left="1440" w:hanging="360"/>
+      </w:pPr>
+      <w:rPr/>
+    </w:lvl>
+    <w:lvl w:ilvl="2">
+      <w:start w:val="1"/>
+      <w:numFmt w:val="lowerRoman"/>
+      <w:lvlText w:val="%3."/>
+      <w:lvlJc w:val="right"/>
+      <w:pPr>
+        <w:tabs>
+          <w:tab w:val="num" w:pos="0"/>
+        </w:tabs>
+        <w:ind w:left="2160" w:hanging="180"/>
+      </w:pPr>
+      <w:rPr/>
+    </w:lvl>
+    <w:lvl w:ilvl="3">
+      <w:start w:val="1"/>
+      <w:numFmt w:val="decimal"/>
+      <w:lvlText w:val="%4."/>
+      <w:lvlJc w:val="left"/>
+      <w:pPr>
+        <w:tabs>
+          <w:tab w:val="num" w:pos="0"/>
+        </w:tabs>
+        <w:ind w:left="2880" w:hanging="360"/>
+      </w:pPr>
+      <w:rPr/>
+    </w:lvl>
+    <w:lvl w:ilvl="4">
+      <w:start w:val="1"/>
+      <w:numFmt w:val="lowerLetter"/>
+      <w:lvlText w:val="%5."/>
+      <w:lvlJc w:val="left"/>
+      <w:pPr>
+        <w:tabs>
+          <w:tab w:val="num" w:pos="0"/>
+        </w:tabs>
+        <w:ind w:left="3600" w:hanging="360"/>
+      </w:pPr>
+      <w:rPr/>
+    </w:lvl>
+    <w:lvl w:ilvl="5">
+      <w:start w:val="1"/>
+      <w:numFmt w:val="lowerRoman"/>
+      <w:lvlText w:val="%6."/>
+      <w:lvlJc w:val="right"/>
+      <w:pPr>
+        <w:tabs>
+          <w:tab w:val="num" w:pos="0"/>
+        </w:tabs>
+        <w:ind w:left="4320" w:hanging="180"/>
+      </w:pPr>
+      <w:rPr/>
+    </w:lvl>
+    <w:lvl w:ilvl="6">
+      <w:start w:val="1"/>
+      <w:numFmt w:val="decimal"/>
+      <w:lvlText w:val="%7."/>
+      <w:lvlJc w:val="left"/>
+      <w:pPr>
+        <w:tabs>
+          <w:tab w:val="num" w:pos="0"/>
+        </w:tabs>
+        <w:ind w:left="5040" w:hanging="360"/>
+      </w:pPr>
+      <w:rPr/>
+    </w:lvl>
+    <w:lvl w:ilvl="7">
+      <w:start w:val="1"/>
+      <w:numFmt w:val="lowerLetter"/>
+      <w:lvlText w:val="%8."/>
+      <w:lvlJc w:val="left"/>
+      <w:pPr>
+        <w:tabs>
+          <w:tab w:val="num" w:pos="0"/>
+        </w:tabs>
+        <w:ind w:left="5760" w:hanging="360"/>
+      </w:pPr>
+      <w:rPr/>
+    </w:lvl>
+    <w:lvl w:ilvl="8">
+      <w:start w:val="1"/>
+      <w:numFmt w:val="lowerRoman"/>
+      <w:lvlText w:val="%9."/>
+      <w:lvlJc w:val="right"/>
+      <w:pPr>
+        <w:tabs>
+          <w:tab w:val="num" w:pos="0"/>
+        </w:tabs>
+        <w:ind w:left="6480" w:hanging="180"/>
+      </w:pPr>
+      <w:rPr/>
+    </w:lvl>
+  </w:abstractNum>
+  <w:abstractNum w:abstractNumId="20">
+    <w:lvl w:ilvl="0">
+      <w:start w:val="1"/>
+      <w:numFmt w:val="decimal"/>
+      <w:lvlText w:val="%1."/>
+      <w:lvlJc w:val="left"/>
+      <w:pPr>
+        <w:tabs>
+          <w:tab w:val="num" w:pos="0"/>
+        </w:tabs>
+        <w:ind w:left="720" w:hanging="360"/>
+      </w:pPr>
+      <w:rPr/>
+    </w:lvl>
+    <w:lvl w:ilvl="1">
+      <w:start w:val="1"/>
+      <w:numFmt w:val="lowerLetter"/>
+      <w:lvlText w:val="%2."/>
+      <w:lvlJc w:val="left"/>
+      <w:pPr>
+        <w:tabs>
+          <w:tab w:val="num" w:pos="0"/>
+        </w:tabs>
+        <w:ind w:left="1440" w:hanging="360"/>
+      </w:pPr>
+      <w:rPr/>
+    </w:lvl>
+    <w:lvl w:ilvl="2">
+      <w:start w:val="1"/>
+      <w:numFmt w:val="lowerRoman"/>
+      <w:lvlText w:val="%3."/>
+      <w:lvlJc w:val="right"/>
+      <w:pPr>
+        <w:tabs>
+          <w:tab w:val="num" w:pos="0"/>
+        </w:tabs>
+        <w:ind w:left="2160" w:hanging="180"/>
+      </w:pPr>
+      <w:rPr/>
+    </w:lvl>
+    <w:lvl w:ilvl="3">
+      <w:start w:val="1"/>
+      <w:numFmt w:val="decimal"/>
+      <w:lvlText w:val="%4."/>
+      <w:lvlJc w:val="left"/>
+      <w:pPr>
+        <w:tabs>
+          <w:tab w:val="num" w:pos="0"/>
+        </w:tabs>
+        <w:ind w:left="2880" w:hanging="360"/>
+      </w:pPr>
+      <w:rPr/>
+    </w:lvl>
+    <w:lvl w:ilvl="4">
+      <w:start w:val="1"/>
+      <w:numFmt w:val="lowerLetter"/>
+      <w:lvlText w:val="%5."/>
+      <w:lvlJc w:val="left"/>
+      <w:pPr>
+        <w:tabs>
+          <w:tab w:val="num" w:pos="0"/>
+        </w:tabs>
+        <w:ind w:left="3600" w:hanging="360"/>
+      </w:pPr>
+      <w:rPr/>
+    </w:lvl>
+    <w:lvl w:ilvl="5">
+      <w:start w:val="1"/>
+      <w:numFmt w:val="lowerRoman"/>
+      <w:lvlText w:val="%6."/>
+      <w:lvlJc w:val="right"/>
+      <w:pPr>
+        <w:tabs>
+          <w:tab w:val="num" w:pos="0"/>
+        </w:tabs>
+        <w:ind w:left="4320" w:hanging="180"/>
+      </w:pPr>
+      <w:rPr/>
+    </w:lvl>
+    <w:lvl w:ilvl="6">
+      <w:start w:val="1"/>
+      <w:numFmt w:val="decimal"/>
+      <w:lvlText w:val="%7."/>
+      <w:lvlJc w:val="left"/>
+      <w:pPr>
+        <w:tabs>
+          <w:tab w:val="num" w:pos="0"/>
+        </w:tabs>
+        <w:ind w:left="5040" w:hanging="360"/>
+      </w:pPr>
+      <w:rPr/>
+    </w:lvl>
+    <w:lvl w:ilvl="7">
+      <w:start w:val="1"/>
+      <w:numFmt w:val="lowerLetter"/>
+      <w:lvlText w:val="%8."/>
+      <w:lvlJc w:val="left"/>
+      <w:pPr>
+        <w:tabs>
+          <w:tab w:val="num" w:pos="0"/>
+        </w:tabs>
+        <w:ind w:left="5760" w:hanging="360"/>
+      </w:pPr>
+      <w:rPr/>
+    </w:lvl>
+    <w:lvl w:ilvl="8">
+      <w:start w:val="1"/>
+      <w:numFmt w:val="lowerRoman"/>
+      <w:lvlText w:val="%9."/>
+      <w:lvlJc w:val="right"/>
+      <w:pPr>
+        <w:tabs>
+          <w:tab w:val="num" w:pos="0"/>
+        </w:tabs>
+        <w:ind w:left="6480" w:hanging="180"/>
+      </w:pPr>
+      <w:rPr/>
+    </w:lvl>
+  </w:abstractNum>
+  <w:abstractNum w:abstractNumId="21">
+    <w:lvl w:ilvl="0">
+      <w:start w:val="1"/>
       <w:numFmt w:val="none"/>
       <w:suff w:val="nothing"/>
       <w:lvlText w:val=""/>
@@ -1357,10 +3616,124 @@
     <w:abstractNumId w:val="2"/>
   </w:num>
   <w:num w:numId="3">
+    <w:abstractNumId w:val="3"/>
+  </w:num>
+  <w:num w:numId="4">
+    <w:abstractNumId w:val="4"/>
+  </w:num>
+  <w:num w:numId="5">
+    <w:abstractNumId w:val="5"/>
+  </w:num>
+  <w:num w:numId="6">
+    <w:abstractNumId w:val="6"/>
+  </w:num>
+  <w:num w:numId="7">
+    <w:abstractNumId w:val="7"/>
+  </w:num>
+  <w:num w:numId="8">
+    <w:abstractNumId w:val="8"/>
+  </w:num>
+  <w:num w:numId="9">
+    <w:abstractNumId w:val="9"/>
+  </w:num>
+  <w:num w:numId="10">
+    <w:abstractNumId w:val="10"/>
+  </w:num>
+  <w:num w:numId="11">
+    <w:abstractNumId w:val="11"/>
+  </w:num>
+  <w:num w:numId="12">
+    <w:abstractNumId w:val="12"/>
+  </w:num>
+  <w:num w:numId="13">
+    <w:abstractNumId w:val="13"/>
+  </w:num>
+  <w:num w:numId="14">
+    <w:abstractNumId w:val="14"/>
+  </w:num>
+  <w:num w:numId="15">
+    <w:abstractNumId w:val="15"/>
+  </w:num>
+  <w:num w:numId="16">
+    <w:abstractNumId w:val="16"/>
+  </w:num>
+  <w:num w:numId="17">
+    <w:abstractNumId w:val="17"/>
+  </w:num>
+  <w:num w:numId="18">
+    <w:abstractNumId w:val="18"/>
+  </w:num>
+  <w:num w:numId="19">
+    <w:abstractNumId w:val="19"/>
+  </w:num>
+  <w:num w:numId="20">
+    <w:abstractNumId w:val="20"/>
+  </w:num>
+  <w:num w:numId="21">
+    <w:abstractNumId w:val="21"/>
+  </w:num>
+  <w:num w:numId="22">
     <w:abstractNumId w:val="1"/>
     <w:lvlOverride w:ilvl="0">
       <w:startOverride w:val="1"/>
     </w:lvlOverride>
+  </w:num>
+  <w:num w:numId="23">
+    <w:abstractNumId w:val="1"/>
+  </w:num>
+  <w:num w:numId="24">
+    <w:abstractNumId w:val="1"/>
+  </w:num>
+  <w:num w:numId="25">
+    <w:abstractNumId w:val="1"/>
+  </w:num>
+  <w:num w:numId="26">
+    <w:abstractNumId w:val="1"/>
+  </w:num>
+  <w:num w:numId="27">
+    <w:abstractNumId w:val="1"/>
+  </w:num>
+  <w:num w:numId="28">
+    <w:abstractNumId w:val="1"/>
+  </w:num>
+  <w:num w:numId="29">
+    <w:abstractNumId w:val="1"/>
+  </w:num>
+  <w:num w:numId="30">
+    <w:abstractNumId w:val="1"/>
+  </w:num>
+  <w:num w:numId="31">
+    <w:abstractNumId w:val="1"/>
+  </w:num>
+  <w:num w:numId="32">
+    <w:abstractNumId w:val="1"/>
+  </w:num>
+  <w:num w:numId="33">
+    <w:abstractNumId w:val="1"/>
+  </w:num>
+  <w:num w:numId="34">
+    <w:abstractNumId w:val="1"/>
+  </w:num>
+  <w:num w:numId="35">
+    <w:abstractNumId w:val="1"/>
+  </w:num>
+  <w:num w:numId="36">
+    <w:abstractNumId w:val="1"/>
+  </w:num>
+  <w:num w:numId="37">
+    <w:abstractNumId w:val="1"/>
+  </w:num>
+  <w:num w:numId="38">
+    <w:abstractNumId w:val="1"/>
+  </w:num>
+  <w:num w:numId="39">
+    <w:abstractNumId w:val="1"/>
+  </w:num>
+  <w:num w:numId="40">
+    <w:abstractNumId w:val="1"/>
+  </w:num>
+  <w:num w:numId="41">
+    <w:abstractNumId w:val="1"/>
   </w:num>
 </w:numbering>
 </file>
@@ -1764,6 +4137,7 @@
     <w:qFormat/>
     <w:pPr>
       <w:widowControl/>
+      <w:suppressAutoHyphens w:val="true"/>
       <w:bidi w:val="0"/>
       <w:spacing w:lineRule="auto" w:line="276" w:before="0" w:after="200"/>
       <w:jc w:val="left"/>

</xml_diff>